<commit_message>
Updated README and fixed styling
</commit_message>
<xml_diff>
--- a/README.docx
+++ b/README.docx
@@ -182,6 +182,9 @@
         <w:ind w:left="360"/>
       </w:pPr>
       <w:r>
+        <w:rPr>
+          <w:noProof/>
+        </w:rPr>
         <w:drawing>
           <wp:inline distT="0" distB="0" distL="0" distR="0" wp14:anchorId="37AF9063" wp14:editId="65430892">
             <wp:extent cx="4925112" cy="1705213"/>
@@ -221,12 +224,6 @@
     </w:p>
     <w:p>
       <w:pPr>
-        <w:ind w:left="360"/>
-      </w:pPr>
-    </w:p>
-    <w:p>
-      <w:pPr>
-        <w:ind w:left="360"/>
         <w:rPr>
           <w:sz w:val="28"/>
           <w:szCs w:val="28"/>
@@ -305,7 +302,23 @@
           <w:sz w:val="32"/>
           <w:szCs w:val="32"/>
         </w:rPr>
-        <w:t xml:space="preserve"> the link submitted of github by the student.</w:t>
+        <w:t xml:space="preserve"> the link submitted of </w:t>
+      </w:r>
+      <w:proofErr w:type="spellStart"/>
+      <w:r>
+        <w:rPr>
+          <w:sz w:val="32"/>
+          <w:szCs w:val="32"/>
+        </w:rPr>
+        <w:t>github</w:t>
+      </w:r>
+      <w:proofErr w:type="spellEnd"/>
+      <w:r>
+        <w:rPr>
+          <w:sz w:val="32"/>
+          <w:szCs w:val="32"/>
+        </w:rPr>
+        <w:t xml:space="preserve"> by the student.</w:t>
       </w:r>
     </w:p>
     <w:p>
@@ -484,6 +497,7 @@
       </w:pPr>
       <w:r>
         <w:rPr>
+          <w:noProof/>
           <w:sz w:val="32"/>
           <w:szCs w:val="32"/>
         </w:rPr>
@@ -563,9 +577,11 @@
       </w:pPr>
       <w:r>
         <w:rPr>
-          <w:sz w:val="32"/>
-          <w:szCs w:val="32"/>
-        </w:rPr>
+          <w:noProof/>
+          <w:sz w:val="32"/>
+          <w:szCs w:val="32"/>
+        </w:rPr>
+        <w:lastRenderedPageBreak/>
         <w:drawing>
           <wp:inline distT="0" distB="0" distL="0" distR="0" wp14:anchorId="520E8B53" wp14:editId="1303E218">
             <wp:extent cx="4191585" cy="1295581"/>
@@ -692,6 +708,7 @@
       </w:pPr>
       <w:r>
         <w:rPr>
+          <w:noProof/>
           <w:sz w:val="40"/>
           <w:szCs w:val="40"/>
         </w:rPr>
@@ -764,6 +781,7 @@
       </w:pPr>
       <w:r>
         <w:rPr>
+          <w:noProof/>
           <w:sz w:val="32"/>
           <w:szCs w:val="32"/>
         </w:rPr>
@@ -1792,6 +1810,7 @@
   <w:style w:type="character" w:default="1" w:styleId="DefaultParagraphFont">
     <w:name w:val="Default Paragraph Font"/>
     <w:uiPriority w:val="1"/>
+    <w:semiHidden/>
     <w:unhideWhenUsed/>
   </w:style>
   <w:style w:type="table" w:default="1" w:styleId="TableNormal">

</xml_diff>